<commit_message>
Add boost system game
</commit_message>
<xml_diff>
--- a/GDD_template_Mariani.docx
+++ b/GDD_template_Mariani.docx
@@ -1615,7 +1615,7 @@
     </w:p>
     <w:p>
       <w:r>
-        <w:t>Azione e piattaforme</w:t>
+        <w:t>Casual - Arcade</w:t>
       </w:r>
     </w:p>
     <w:p>
@@ -1632,25 +1632,36 @@
       </w:r>
     </w:p>
     <w:p>
+      <w:r>
+        <w:t xml:space="preserve">Il giocatore dal menu iniziale potrà accedere alle impostazioni, dove potrà settare il tipo di gameplay tra single e multiplayer, inoltre avrà la possibilità di personalizzare gli elementi di gioco come la </w:t>
+      </w:r>
+      <w:proofErr w:type="spellStart"/>
+      <w:r>
+        <w:t>sprite</w:t>
+      </w:r>
+      <w:proofErr w:type="spellEnd"/>
+      <w:r>
+        <w:t xml:space="preserve"> del personaggio e quella della piattaforma accedendo alla sezione dello shop. Avrà la possibilità di iniziare una nuova partita cliccando sul bottone posizionato al centro dell’interfaccia e qui potrà accumulare dei punteggi direttamente proporzionali all’altezza che raggiungerà durante la sessione. Cliccando i pulsanti (A </w:t>
+      </w:r>
+      <w:r>
+        <w:lastRenderedPageBreak/>
+        <w:t xml:space="preserve">D oppure &lt;- -&gt;) potrà muoversi a destra e sinistra cercando di atterrare sulle piattaforme, che lo spingeranno più in alto. Le piattaforme sono di </w:t>
+      </w:r>
+      <w:proofErr w:type="gramStart"/>
+      <w:r>
+        <w:t>3</w:t>
+      </w:r>
+      <w:proofErr w:type="gramEnd"/>
+      <w:r>
+        <w:t xml:space="preserve"> tipi: le classiche con un rimbalzo normale, quelle fragili che si rompono se calpestate e non fanno saltare il personaggio e quelle ultra che garantiranno una spinta più elevata.</w:t>
+      </w:r>
       <w:bookmarkStart w:id="4" w:name="_Toc127523103"/>
-      <w:r>
-        <w:t xml:space="preserve">Il giocatore cercherà di superare il suo record una partita dopo l’altra, diventando sempre più bravo a saltare da una piattaforma ad un'altra per evitare di cadere nel vuoto, inoltre avrà la possibilità di modificare le </w:t>
-      </w:r>
-      <w:proofErr w:type="spellStart"/>
-      <w:r>
-        <w:t>sprite</w:t>
-      </w:r>
-      <w:proofErr w:type="spellEnd"/>
-      <w:r>
-        <w:t xml:space="preserve"> del gioco attraverso uno shop dedicato.</w:t>
-      </w:r>
     </w:p>
     <w:p>
       <w:pPr>
         <w:pStyle w:val="Titolo2"/>
       </w:pPr>
       <w:r>
-        <w:lastRenderedPageBreak/>
         <w:t>Giocatori</w:t>
       </w:r>
       <w:bookmarkEnd w:id="4"/>
@@ -1660,7 +1671,32 @@
     </w:p>
     <w:p>
       <w:r>
-        <w:t>Il gioco è single player, quindi solo un giocatore alla volta potrà partecipare, ma tramite il riferimento al record, si potranno sfidare anche più giocatori in modalità asincrona.</w:t>
+        <w:t>Il gioco</w:t>
+      </w:r>
+      <w:r>
+        <w:t xml:space="preserve"> offre due modalità: la</w:t>
+      </w:r>
+      <w:r>
+        <w:t xml:space="preserve"> single</w:t>
+      </w:r>
+      <w:r>
+        <w:t xml:space="preserve"> e la multiplayer. Nella single mode esiste un record univoco, quindi il giocatore sarà in competizione con </w:t>
+      </w:r>
+      <w:proofErr w:type="gramStart"/>
+      <w:r>
+        <w:t>se</w:t>
+      </w:r>
+      <w:proofErr w:type="gramEnd"/>
+      <w:r>
+        <w:t xml:space="preserve"> stesso per raggiungere quote sempre più elevate. Nell’altra modalità invece i record saranno 2, uno per giocatore, e quindi in ogni partita il giocatore cercherà di superare </w:t>
+      </w:r>
+      <w:proofErr w:type="gramStart"/>
+      <w:r>
+        <w:t>se</w:t>
+      </w:r>
+      <w:proofErr w:type="gramEnd"/>
+      <w:r>
+        <w:t xml:space="preserve"> stesso e l’avversario.</w:t>
       </w:r>
     </w:p>
     <w:p>
@@ -1688,15 +1724,7 @@
     </w:p>
     <w:p>
       <w:r>
-        <w:t xml:space="preserve">Il gioco presenta solo una grafica 2d, con </w:t>
-      </w:r>
-      <w:proofErr w:type="gramStart"/>
-      <w:r>
-        <w:t>un interfaccia</w:t>
-      </w:r>
-      <w:proofErr w:type="gramEnd"/>
-      <w:r>
-        <w:t xml:space="preserve"> semplice, moderna e facilmente leggibile.</w:t>
+        <w:t xml:space="preserve">Il gioco è sviluppato in un ambiente 2d, la grafica è semplice e intuitiva, dato che sono presenti pochi bottoni, di generose dimensioni e ognuno escluso quello del menu contrassegnato dall’icona degli ingranaggi, specificato dall’azione che provoca. </w:t>
       </w:r>
     </w:p>
     <w:p>
@@ -1730,32 +1758,17 @@
           <w:sz w:val="22"/>
           <w:szCs w:val="22"/>
         </w:rPr>
-        <w:t>Il giocatore controlla il suo personaggio seguendola in terza posizione.</w:t>
-      </w:r>
-    </w:p>
-    <w:p>
-      <w:pPr>
-        <w:pStyle w:val="Titolo2"/>
-      </w:pPr>
-      <w:r>
-        <w:t>Piattaforma</w:t>
-      </w:r>
-      <w:bookmarkEnd w:id="8"/>
-      <w:r>
-        <w:t xml:space="preserve"> </w:t>
-      </w:r>
-    </w:p>
-    <w:p>
-      <w:pPr>
-        <w:pStyle w:val="Titolo2"/>
+        <w:t>L’utente visualizzerà la UI in 2d e nel gameplay controllerà i movimenti del</w:t>
+      </w:r>
+      <w:r>
         <w:rPr>
           <w:rFonts w:asciiTheme="minorHAnsi" w:eastAsiaTheme="minorHAnsi" w:hAnsiTheme="minorHAnsi" w:cstheme="minorBidi"/>
           <w:color w:val="auto"/>
           <w:sz w:val="22"/>
           <w:szCs w:val="22"/>
         </w:rPr>
-      </w:pPr>
-      <w:bookmarkStart w:id="9" w:name="_Toc127523108"/>
+        <w:t xml:space="preserve"> suo personaggio</w:t>
+      </w:r>
       <w:r>
         <w:rPr>
           <w:rFonts w:asciiTheme="minorHAnsi" w:eastAsiaTheme="minorHAnsi" w:hAnsiTheme="minorHAnsi" w:cstheme="minorBidi"/>
@@ -1763,8 +1776,9 @@
           <w:sz w:val="22"/>
           <w:szCs w:val="22"/>
         </w:rPr>
-        <w:t>Mac, windows</w:t>
-      </w:r>
+        <w:t xml:space="preserve"> attraverso </w:t>
+      </w:r>
+      <w:proofErr w:type="spellStart"/>
       <w:r>
         <w:rPr>
           <w:rFonts w:asciiTheme="minorHAnsi" w:eastAsiaTheme="minorHAnsi" w:hAnsiTheme="minorHAnsi" w:cstheme="minorBidi"/>
@@ -1772,19 +1786,18 @@
           <w:sz w:val="22"/>
           <w:szCs w:val="22"/>
         </w:rPr>
-        <w:t>.</w:t>
-      </w:r>
-    </w:p>
-    <w:p>
-      <w:pPr>
-        <w:pStyle w:val="Titolo2"/>
+        <w:t>una</w:t>
+      </w:r>
+      <w:proofErr w:type="spellEnd"/>
+      <w:r>
         <w:rPr>
           <w:rFonts w:asciiTheme="minorHAnsi" w:eastAsiaTheme="minorHAnsi" w:hAnsiTheme="minorHAnsi" w:cstheme="minorBidi"/>
           <w:color w:val="auto"/>
           <w:sz w:val="22"/>
           <w:szCs w:val="22"/>
         </w:rPr>
-      </w:pPr>
+        <w:t xml:space="preserve"> telecamera esterna che lo segue quindi adoperando la vista in terza persona</w:t>
+      </w:r>
       <w:r>
         <w:rPr>
           <w:rFonts w:asciiTheme="minorHAnsi" w:eastAsiaTheme="minorHAnsi" w:hAnsiTheme="minorHAnsi" w:cstheme="minorBidi"/>
@@ -1792,17 +1805,33 @@
           <w:sz w:val="22"/>
           <w:szCs w:val="22"/>
         </w:rPr>
-        <w:t>(</w:t>
-      </w:r>
-      <w:r>
+        <w:t>.</w:t>
+      </w:r>
+    </w:p>
+    <w:p/>
+    <w:p>
+      <w:pPr>
+        <w:pStyle w:val="Titolo2"/>
+      </w:pPr>
+      <w:r>
+        <w:t>Piattaforma</w:t>
+      </w:r>
+      <w:bookmarkEnd w:id="8"/>
+      <w:r>
+        <w:t xml:space="preserve"> </w:t>
+      </w:r>
+    </w:p>
+    <w:p>
+      <w:pPr>
+        <w:pStyle w:val="Titolo2"/>
         <w:rPr>
           <w:rFonts w:asciiTheme="minorHAnsi" w:eastAsiaTheme="minorHAnsi" w:hAnsiTheme="minorHAnsi" w:cstheme="minorBidi"/>
           <w:color w:val="auto"/>
           <w:sz w:val="22"/>
           <w:szCs w:val="22"/>
         </w:rPr>
-        <w:t>i</w:t>
-      </w:r>
+      </w:pPr>
+      <w:bookmarkStart w:id="9" w:name="_Toc127523108"/>
       <w:r>
         <w:rPr>
           <w:rFonts w:asciiTheme="minorHAnsi" w:eastAsiaTheme="minorHAnsi" w:hAnsiTheme="minorHAnsi" w:cstheme="minorBidi"/>
@@ -1810,9 +1839,57 @@
           <w:sz w:val="22"/>
           <w:szCs w:val="22"/>
         </w:rPr>
+        <w:t>Mac, windows</w:t>
+      </w:r>
+      <w:r>
+        <w:rPr>
+          <w:rFonts w:asciiTheme="minorHAnsi" w:eastAsiaTheme="minorHAnsi" w:hAnsiTheme="minorHAnsi" w:cstheme="minorBidi"/>
+          <w:color w:val="auto"/>
+          <w:sz w:val="22"/>
+          <w:szCs w:val="22"/>
+        </w:rPr>
+        <w:t>.</w:t>
+      </w:r>
+    </w:p>
+    <w:p>
+      <w:pPr>
+        <w:pStyle w:val="Titolo2"/>
+        <w:rPr>
+          <w:rFonts w:asciiTheme="minorHAnsi" w:eastAsiaTheme="minorHAnsi" w:hAnsiTheme="minorHAnsi" w:cstheme="minorBidi"/>
+          <w:color w:val="auto"/>
+          <w:sz w:val="22"/>
+          <w:szCs w:val="22"/>
+        </w:rPr>
+      </w:pPr>
+      <w:r>
+        <w:rPr>
+          <w:rFonts w:asciiTheme="minorHAnsi" w:eastAsiaTheme="minorHAnsi" w:hAnsiTheme="minorHAnsi" w:cstheme="minorBidi"/>
+          <w:color w:val="auto"/>
+          <w:sz w:val="22"/>
+          <w:szCs w:val="22"/>
+        </w:rPr>
+        <w:t>(</w:t>
+      </w:r>
+      <w:r>
+        <w:rPr>
+          <w:rFonts w:asciiTheme="minorHAnsi" w:eastAsiaTheme="minorHAnsi" w:hAnsiTheme="minorHAnsi" w:cstheme="minorBidi"/>
+          <w:color w:val="auto"/>
+          <w:sz w:val="22"/>
+          <w:szCs w:val="22"/>
+        </w:rPr>
+        <w:t>i</w:t>
+      </w:r>
+      <w:r>
+        <w:rPr>
+          <w:rFonts w:asciiTheme="minorHAnsi" w:eastAsiaTheme="minorHAnsi" w:hAnsiTheme="minorHAnsi" w:cstheme="minorBidi"/>
+          <w:color w:val="auto"/>
+          <w:sz w:val="22"/>
+          <w:szCs w:val="22"/>
+        </w:rPr>
         <w:t>ntegrando un sistema di joystick compilabile anche per mobile, possibile future release)</w:t>
       </w:r>
     </w:p>
+    <w:p/>
     <w:p>
       <w:pPr>
         <w:pStyle w:val="Titolo2"/>
@@ -1851,361 +1928,162 @@
         <w:t>PC</w:t>
       </w:r>
     </w:p>
+    <w:p>
+      <w:pPr>
+        <w:pStyle w:val="Titolo1"/>
+      </w:pPr>
+      <w:bookmarkStart w:id="11" w:name="_Toc127523110"/>
+      <w:r>
+        <w:t>GAMEPLAY</w:t>
+      </w:r>
+      <w:bookmarkEnd w:id="11"/>
+    </w:p>
+    <w:p>
+      <w:pPr>
+        <w:rPr>
+          <w:i/>
+          <w:iCs/>
+        </w:rPr>
+      </w:pPr>
+      <w:r>
+        <w:t>Il robot rosso e il robot blu avranno gli stessi poteri, anche cambiare il tipo di piattaforme di base non cambia l’esperienza del gameplay, in modo che non ci siano player avvantaggiati dopo l’acquisto di nuove grafiche, le quali hanno solo lo scopo di accontentare il gusto dell’utente, in modo da far partire diverse player dalla stessa situazione iniziale. Il robot ambientato in una grafica futuristica si sposterà a destra e sinistra in modo da centrare le piattaforme giuste (non quelle fragili) per continuare il gameplay ed arrivare a punteggi sempre maggiori.</w:t>
+      </w:r>
+    </w:p>
+    <w:p>
+      <w:pPr>
+        <w:pStyle w:val="Titolo2"/>
+      </w:pPr>
+      <w:bookmarkStart w:id="12" w:name="_Toc127523111"/>
+      <w:r>
+        <w:t>Delineazione del gameplay</w:t>
+      </w:r>
+      <w:bookmarkEnd w:id="12"/>
+    </w:p>
+    <w:p>
+      <w:r>
+        <w:t>Opzioni di gioco: Single e multiplayer</w:t>
+      </w:r>
+    </w:p>
+    <w:p>
+      <w:r>
+        <w:t>Modalità di gioco: Hardcore (se si cade nel vuoto si perde)</w:t>
+      </w:r>
+    </w:p>
+    <w:p>
+      <w:r>
+        <w:t>Elementi di gioco: Diversi tipi di piattaforme e personaggi</w:t>
+      </w:r>
+    </w:p>
+    <w:p>
+      <w:r>
+        <w:t>Livelli: Modalità infinita con aumento di difficoltà durante l’esecuzione</w:t>
+      </w:r>
+    </w:p>
+    <w:p>
+      <w:r>
+        <w:t>Controlli del giocatore: movimenti a destra e sinistra</w:t>
+      </w:r>
+    </w:p>
+    <w:p>
+      <w:r>
+        <w:lastRenderedPageBreak/>
+        <w:t>Condizione di vincita: non esiste, dato che il gioco è teoricamente infinito</w:t>
+      </w:r>
+    </w:p>
+    <w:p>
+      <w:r>
+        <w:t>Condizione di sconfitta: il personaggio non riesce a centrare la piattaforma e cade nel vuoto</w:t>
+      </w:r>
+    </w:p>
+    <w:p>
+      <w:r>
+        <w:t>Fine del gioco: quando il giocatore muore vengono mostrati i punti</w:t>
+      </w:r>
+    </w:p>
+    <w:p>
+      <w:pPr>
+        <w:rPr>
+          <w:i/>
+          <w:iCs/>
+        </w:rPr>
+      </w:pPr>
+      <w:r>
+        <w:t>Scopo del gioco: divertire il giocatore, motivandolo a superare ogni volta il suo record personale, il giocatore viene istigato a continuare perché a volte si manca la piattaforma per poco e quindi questo causerà nel giocatore una voglia di riprovarci.</w:t>
+      </w:r>
+    </w:p>
+    <w:p>
+      <w:pPr>
+        <w:pStyle w:val="Titolo2"/>
+      </w:pPr>
+      <w:bookmarkStart w:id="13" w:name="_Toc127523112"/>
+      <w:r>
+        <w:t>Caratteristiche chiave</w:t>
+      </w:r>
+      <w:bookmarkEnd w:id="13"/>
+    </w:p>
+    <w:p>
+      <w:r>
+        <w:t>Non impegnativo, leggero, competitivo.</w:t>
+      </w:r>
+    </w:p>
+    <w:p>
+      <w:pPr>
+        <w:pStyle w:val="Titolo1"/>
+      </w:pPr>
+      <w:bookmarkStart w:id="14" w:name="_Toc127523113"/>
+      <w:r>
+        <w:t>DESIGN DOCUMENT</w:t>
+      </w:r>
+      <w:bookmarkEnd w:id="14"/>
+    </w:p>
+    <w:p>
+      <w:r>
+        <w:t>Player: il controller permette di andare a sinistra e destra, interagendo con le piattaforme normali e ultra, in automatico verrà applicata una forza verso l’alto sul personaggio.</w:t>
+      </w:r>
+    </w:p>
+    <w:p>
+      <w:r>
+        <w:t>Piattaforme Fragili: al contatto con il player si rompono e non spingono il player, hanno il solo scopo di mettere in difficoltà l’utente</w:t>
+      </w:r>
+    </w:p>
+    <w:p>
+      <w:r>
+        <w:t>Piattaforme base e ultra: alla collisione con il personaggio garantiranno una spinta relativamente di 1X e 2X sul personaggio verso l’alto</w:t>
+      </w:r>
+    </w:p>
+    <w:p>
+      <w:pPr>
+        <w:rPr>
+          <w:i/>
+          <w:iCs/>
+        </w:rPr>
+      </w:pPr>
+      <w:r>
+        <w:t>Meccanica di sconfitta: Il giocatore manca la piattaforma e cade nel vuoto, viene scaricata la scena e viene caricata quella dei risultati</w:t>
+      </w:r>
+    </w:p>
+    <w:p>
+      <w:pPr>
+        <w:rPr>
+          <w:i/>
+          <w:iCs/>
+        </w:rPr>
+      </w:pPr>
+    </w:p>
+    <w:p>
+      <w:pPr>
+        <w:pStyle w:val="Titolo2"/>
+      </w:pPr>
+      <w:bookmarkStart w:id="15" w:name="_Toc127523114"/>
+      <w:r>
+        <w:t>Linee guida di design</w:t>
+      </w:r>
+      <w:bookmarkEnd w:id="15"/>
+      <w:r>
+        <w:t xml:space="preserve"> </w:t>
+      </w:r>
+    </w:p>
     <w:p/>
-    <w:p>
-      <w:pPr>
-        <w:pStyle w:val="Titolo1"/>
-      </w:pPr>
-      <w:bookmarkStart w:id="11" w:name="_Toc127523110"/>
-      <w:r>
-        <w:t>GAMEPLAY</w:t>
-      </w:r>
-      <w:bookmarkEnd w:id="11"/>
-    </w:p>
-    <w:p>
-      <w:pPr>
-        <w:rPr>
-          <w:i/>
-          <w:iCs/>
-        </w:rPr>
-      </w:pPr>
-      <w:r>
-        <w:rPr>
-          <w:i/>
-          <w:iCs/>
-        </w:rPr>
-        <w:t>Usare la sezione Gameplay per creare un paragrafo descrittivo di come il gioco sarà giocato. Immaginarsi il giocatore mentre gioca effettivamente al gioco. Provare a non usare termini generici (es., non descrittivi) quando si parla del gameplay. Ad esempio, evitare frasi come “nemico_1 avrà più punti salute di nemico_2”. Piuttosto, usare frasi del tipo “Il Cavaliere della Notte avrà più punti armatura del Bardo”.</w:t>
-      </w:r>
-    </w:p>
-    <w:p>
-      <w:pPr>
-        <w:pStyle w:val="Titolo2"/>
-      </w:pPr>
-      <w:bookmarkStart w:id="12" w:name="_Toc127523111"/>
-      <w:r>
-        <w:t>Delineazione del gameplay</w:t>
-      </w:r>
-      <w:bookmarkEnd w:id="12"/>
-    </w:p>
-    <w:p>
-      <w:pPr>
-        <w:rPr>
-          <w:i/>
-          <w:iCs/>
-        </w:rPr>
-      </w:pPr>
-      <w:r>
-        <w:rPr>
-          <w:i/>
-          <w:iCs/>
-        </w:rPr>
-        <w:t>La delineazione varierà in funzione del tipo di gioco. Possono entrare in questa sezione:</w:t>
-      </w:r>
-    </w:p>
-    <w:p>
-      <w:pPr>
-        <w:pStyle w:val="Paragrafoelenco"/>
-        <w:numPr>
-          <w:ilvl w:val="0"/>
-          <w:numId w:val="2"/>
-        </w:numPr>
-        <w:rPr>
-          <w:i/>
-          <w:iCs/>
-        </w:rPr>
-      </w:pPr>
-      <w:r>
-        <w:rPr>
-          <w:i/>
-          <w:iCs/>
-        </w:rPr>
-        <w:t>Apertura dell’applicazione</w:t>
-      </w:r>
-    </w:p>
-    <w:p>
-      <w:pPr>
-        <w:pStyle w:val="Paragrafoelenco"/>
-        <w:numPr>
-          <w:ilvl w:val="0"/>
-          <w:numId w:val="2"/>
-        </w:numPr>
-        <w:rPr>
-          <w:i/>
-          <w:iCs/>
-        </w:rPr>
-      </w:pPr>
-      <w:r>
-        <w:rPr>
-          <w:i/>
-          <w:iCs/>
-        </w:rPr>
-        <w:t>Opzioni di gioco</w:t>
-      </w:r>
-    </w:p>
-    <w:p>
-      <w:pPr>
-        <w:pStyle w:val="Paragrafoelenco"/>
-        <w:numPr>
-          <w:ilvl w:val="0"/>
-          <w:numId w:val="2"/>
-        </w:numPr>
-        <w:rPr>
-          <w:i/>
-          <w:iCs/>
-        </w:rPr>
-      </w:pPr>
-      <w:r>
-        <w:rPr>
-          <w:i/>
-          <w:iCs/>
-        </w:rPr>
-        <w:t>Sinossi della storia</w:t>
-      </w:r>
-    </w:p>
-    <w:p>
-      <w:pPr>
-        <w:pStyle w:val="Paragrafoelenco"/>
-        <w:numPr>
-          <w:ilvl w:val="0"/>
-          <w:numId w:val="2"/>
-        </w:numPr>
-        <w:rPr>
-          <w:i/>
-          <w:iCs/>
-        </w:rPr>
-      </w:pPr>
-      <w:r>
-        <w:rPr>
-          <w:i/>
-          <w:iCs/>
-        </w:rPr>
-        <w:t>Modalità di gioco</w:t>
-      </w:r>
-    </w:p>
-    <w:p>
-      <w:pPr>
-        <w:pStyle w:val="Paragrafoelenco"/>
-        <w:numPr>
-          <w:ilvl w:val="0"/>
-          <w:numId w:val="2"/>
-        </w:numPr>
-        <w:rPr>
-          <w:i/>
-          <w:iCs/>
-        </w:rPr>
-      </w:pPr>
-      <w:r>
-        <w:rPr>
-          <w:i/>
-          <w:iCs/>
-        </w:rPr>
-        <w:t>Elementi di gioco</w:t>
-      </w:r>
-    </w:p>
-    <w:p>
-      <w:pPr>
-        <w:pStyle w:val="Paragrafoelenco"/>
-        <w:numPr>
-          <w:ilvl w:val="0"/>
-          <w:numId w:val="2"/>
-        </w:numPr>
-        <w:rPr>
-          <w:i/>
-          <w:iCs/>
-        </w:rPr>
-      </w:pPr>
-      <w:r>
-        <w:rPr>
-          <w:i/>
-          <w:iCs/>
-        </w:rPr>
-        <w:t xml:space="preserve">Livelli </w:t>
-      </w:r>
-    </w:p>
-    <w:p>
-      <w:pPr>
-        <w:pStyle w:val="Paragrafoelenco"/>
-        <w:numPr>
-          <w:ilvl w:val="0"/>
-          <w:numId w:val="2"/>
-        </w:numPr>
-        <w:rPr>
-          <w:i/>
-          <w:iCs/>
-        </w:rPr>
-      </w:pPr>
-      <w:r>
-        <w:rPr>
-          <w:i/>
-          <w:iCs/>
-        </w:rPr>
-        <w:t>Controlli del giocatore</w:t>
-      </w:r>
-    </w:p>
-    <w:p>
-      <w:pPr>
-        <w:pStyle w:val="Paragrafoelenco"/>
-        <w:numPr>
-          <w:ilvl w:val="0"/>
-          <w:numId w:val="2"/>
-        </w:numPr>
-        <w:rPr>
-          <w:i/>
-          <w:iCs/>
-        </w:rPr>
-      </w:pPr>
-      <w:r>
-        <w:rPr>
-          <w:i/>
-          <w:iCs/>
-        </w:rPr>
-        <w:t>Condizione di vincita</w:t>
-      </w:r>
-    </w:p>
-    <w:p>
-      <w:pPr>
-        <w:pStyle w:val="Paragrafoelenco"/>
-        <w:numPr>
-          <w:ilvl w:val="0"/>
-          <w:numId w:val="2"/>
-        </w:numPr>
-        <w:rPr>
-          <w:i/>
-          <w:iCs/>
-        </w:rPr>
-      </w:pPr>
-      <w:r>
-        <w:rPr>
-          <w:i/>
-          <w:iCs/>
-        </w:rPr>
-        <w:t>Condizione di sconfitta</w:t>
-      </w:r>
-    </w:p>
-    <w:p>
-      <w:pPr>
-        <w:pStyle w:val="Paragrafoelenco"/>
-        <w:numPr>
-          <w:ilvl w:val="0"/>
-          <w:numId w:val="2"/>
-        </w:numPr>
-        <w:rPr>
-          <w:i/>
-          <w:iCs/>
-        </w:rPr>
-      </w:pPr>
-      <w:r>
-        <w:rPr>
-          <w:i/>
-          <w:iCs/>
-        </w:rPr>
-        <w:t>Fine del gioco</w:t>
-      </w:r>
-    </w:p>
-    <w:p>
-      <w:pPr>
-        <w:pStyle w:val="Paragrafoelenco"/>
-        <w:numPr>
-          <w:ilvl w:val="0"/>
-          <w:numId w:val="2"/>
-        </w:numPr>
-        <w:rPr>
-          <w:i/>
-          <w:iCs/>
-        </w:rPr>
-      </w:pPr>
-      <w:r>
-        <w:rPr>
-          <w:i/>
-          <w:iCs/>
-        </w:rPr>
-        <w:t>Perché il gioco dovrebbe essere divertente?</w:t>
-      </w:r>
-    </w:p>
-    <w:p>
-      <w:pPr>
-        <w:pStyle w:val="Titolo2"/>
-      </w:pPr>
-      <w:bookmarkStart w:id="13" w:name="_Toc127523112"/>
-      <w:r>
-        <w:t>Caratteristiche chiave</w:t>
-      </w:r>
-      <w:bookmarkEnd w:id="13"/>
-    </w:p>
-    <w:p>
-      <w:pPr>
-        <w:rPr>
-          <w:i/>
-          <w:iCs/>
-        </w:rPr>
-      </w:pPr>
-      <w:r>
-        <w:rPr>
-          <w:i/>
-          <w:iCs/>
-        </w:rPr>
-        <w:t>Leggero, veloce, competitivo.</w:t>
-      </w:r>
-    </w:p>
-    <w:p>
-      <w:pPr>
-        <w:pStyle w:val="Titolo1"/>
-      </w:pPr>
-    </w:p>
-    <w:p>
-      <w:pPr>
-        <w:pStyle w:val="Titolo1"/>
-      </w:pPr>
-      <w:bookmarkStart w:id="14" w:name="_Toc127523113"/>
-      <w:r>
-        <w:t>DESIGN DOCUMENT</w:t>
-      </w:r>
-      <w:bookmarkEnd w:id="14"/>
-    </w:p>
-    <w:p>
-      <w:pPr>
-        <w:rPr>
-          <w:i/>
-          <w:iCs/>
-        </w:rPr>
-      </w:pPr>
-      <w:r>
-        <w:rPr>
-          <w:i/>
-          <w:iCs/>
-        </w:rPr>
-        <w:t xml:space="preserve">Questa sezione descrive come si comportano i </w:t>
-      </w:r>
-      <w:proofErr w:type="spellStart"/>
-      <w:r>
-        <w:rPr>
-          <w:i/>
-          <w:iCs/>
-        </w:rPr>
-        <w:t>GameObjects</w:t>
-      </w:r>
-      <w:proofErr w:type="spellEnd"/>
-      <w:r>
-        <w:rPr>
-          <w:i/>
-          <w:iCs/>
-        </w:rPr>
-        <w:t xml:space="preserve">, come sono controllati e le loro proprietà. Queste sono spesso denominate “meccaniche di gioco”. </w:t>
-      </w:r>
-    </w:p>
-    <w:p>
-      <w:pPr>
-        <w:pStyle w:val="Titolo2"/>
-      </w:pPr>
-      <w:bookmarkStart w:id="15" w:name="_Toc127523114"/>
-      <w:r>
-        <w:t>Linee guida di design</w:t>
-      </w:r>
-      <w:bookmarkEnd w:id="15"/>
-      <w:r>
-        <w:t xml:space="preserve"> </w:t>
-      </w:r>
-    </w:p>
     <w:p>
       <w:r>
         <w:rPr>
@@ -2475,6 +2353,7 @@
           <w:i/>
           <w:iCs/>
         </w:rPr>
+        <w:lastRenderedPageBreak/>
         <w:t>Utilizzare la sezione Proprietà del Giocatore (sotto) per definire le proprietà di ogni giocatore. Queste proprietà possono essere influenzate dalle azioni o interazioni del giocatore con gli elementi di gioco. Definire le proprietà e come queste influenzano il gioco</w:t>
       </w:r>
     </w:p>
@@ -2657,15 +2536,7 @@
           <w:i/>
           <w:iCs/>
         </w:rPr>
-        <w:t xml:space="preserve"> possono essere più adatti al gioco. Considerare quale potrebbe essere il peggior </w:t>
-      </w:r>
-      <w:r>
-        <w:rPr>
-          <w:i/>
-          <w:iCs/>
-        </w:rPr>
-        <w:lastRenderedPageBreak/>
-        <w:t xml:space="preserve">layout dei pulsanti, e chiedersi se in tali condizioni la UI sia ancora giocabile o meno. </w:t>
+        <w:t xml:space="preserve"> possono essere più adatti al gioco. Considerare quale potrebbe essere il peggior layout dei pulsanti, e chiedersi se in tali condizioni la UI sia ancora giocabile o meno. </w:t>
       </w:r>
       <w:proofErr w:type="gramStart"/>
       <w:r>

</xml_diff>